<commit_message>
actualizacion de hitoria de usuario
</commit_message>
<xml_diff>
--- a/HISTORIA DE USUARIO SAST.docx
+++ b/HISTORIA DE USUARIO SAST.docx
@@ -31,6 +31,7 @@
     </w:p>
     <w:p>
       <w:pPr>
+        <w:spacing w:after="0"/>
         <w:ind w:left="708"/>
         <w:rPr>
           <w:rFonts w:ascii="Arial" w:hAnsi="Arial" w:cs="Arial"/>
@@ -48,14 +49,17 @@
         <w:rPr>
           <w:rFonts w:ascii="Arial" w:hAnsi="Arial" w:cs="Arial"/>
         </w:rPr>
-        <w:t xml:space="preserve"> usuario del sistema de gestión contravencional</w:t>
-      </w:r>
-      <w:r>
-        <w:rPr>
-          <w:rFonts w:ascii="Arial" w:hAnsi="Arial" w:cs="Arial"/>
-        </w:rPr>
-        <w:br/>
-      </w:r>
+        <w:t xml:space="preserve"> usuario del sistema </w:t>
+      </w:r>
+    </w:p>
+    <w:p>
+      <w:pPr>
+        <w:spacing w:after="0"/>
+        <w:ind w:left="708"/>
+        <w:rPr>
+          <w:rFonts w:ascii="Arial" w:hAnsi="Arial" w:cs="Arial"/>
+        </w:rPr>
+      </w:pPr>
       <w:r>
         <w:rPr>
           <w:rFonts w:ascii="Arial" w:hAnsi="Arial" w:cs="Arial"/>

</xml_diff>